<commit_message>
production mode dist dir
</commit_message>
<xml_diff>
--- a/chapter_9_auth/chapter 9 auth and server setup sessions.docx
+++ b/chapter_9_auth/chapter 9 auth and server setup sessions.docx
@@ -33,43 +33,7 @@
           <w:szCs w:val="24"/>
           <w:lang w:val="en-US"/>
         </w:rPr>
-        <w:t>Cat sessions/*.</w:t>
-      </w:r>
-      <w:proofErr w:type="spellStart"/>
-      <w:r>
-        <w:rPr>
-          <w:sz w:val="24"/>
-          <w:szCs w:val="24"/>
-          <w:lang w:val="en-US"/>
-        </w:rPr>
-        <w:t>json</w:t>
-      </w:r>
-      <w:proofErr w:type="spellEnd"/>
-      <w:r>
-        <w:rPr>
-          <w:sz w:val="24"/>
-          <w:szCs w:val="24"/>
-          <w:lang w:val="en-US"/>
-        </w:rPr>
-        <w:t xml:space="preserve"> | </w:t>
-      </w:r>
-      <w:proofErr w:type="spellStart"/>
-      <w:r>
-        <w:rPr>
-          <w:sz w:val="24"/>
-          <w:szCs w:val="24"/>
-          <w:lang w:val="en-US"/>
-        </w:rPr>
-        <w:t>jq</w:t>
-      </w:r>
-      <w:proofErr w:type="spellEnd"/>
-      <w:r>
-        <w:rPr>
-          <w:sz w:val="24"/>
-          <w:szCs w:val="24"/>
-          <w:lang w:val="en-US"/>
-        </w:rPr>
-        <w:t xml:space="preserve"> </w:t>
+        <w:t xml:space="preserve">Cat sessions/*.json | jq </w:t>
       </w:r>
       <w:proofErr w:type="gramStart"/>
       <w:r>
@@ -164,29 +128,7 @@
           <w:szCs w:val="24"/>
           <w:lang w:val="en-US"/>
         </w:rPr>
-        <w:t>"</w:t>
-      </w:r>
-      <w:proofErr w:type="spellStart"/>
-      <w:r>
-        <w:rPr>
-          <w:rFonts w:ascii="DejaVuSansMono" w:hAnsi="DejaVuSansMono" w:cs="DejaVuSansMono"/>
-          <w:kern w:val="0"/>
-          <w:sz w:val="24"/>
-          <w:szCs w:val="24"/>
-          <w:lang w:val="en-US"/>
-        </w:rPr>
-        <w:t>originalMaxAge</w:t>
-      </w:r>
-      <w:proofErr w:type="spellEnd"/>
-      <w:r>
-        <w:rPr>
-          <w:rFonts w:ascii="DejaVuSansMono" w:hAnsi="DejaVuSansMono" w:cs="DejaVuSansMono"/>
-          <w:kern w:val="0"/>
-          <w:sz w:val="24"/>
-          <w:szCs w:val="24"/>
-          <w:lang w:val="en-US"/>
-        </w:rPr>
-        <w:t>": null,</w:t>
+        <w:t>"originalMaxAge": null,</w:t>
       </w:r>
     </w:p>
     <w:p>
@@ -236,27 +178,7 @@
           <w:sz w:val="24"/>
           <w:szCs w:val="24"/>
         </w:rPr>
-        <w:t>"</w:t>
-      </w:r>
-      <w:proofErr w:type="spellStart"/>
-      <w:r>
-        <w:rPr>
-          <w:rFonts w:ascii="DejaVuSansMono" w:hAnsi="DejaVuSansMono" w:cs="DejaVuSansMono"/>
-          <w:kern w:val="0"/>
-          <w:sz w:val="24"/>
-          <w:szCs w:val="24"/>
-        </w:rPr>
-        <w:t>httpOnly</w:t>
-      </w:r>
-      <w:proofErr w:type="spellEnd"/>
-      <w:r>
-        <w:rPr>
-          <w:rFonts w:ascii="DejaVuSansMono" w:hAnsi="DejaVuSansMono" w:cs="DejaVuSansMono"/>
-          <w:kern w:val="0"/>
-          <w:sz w:val="24"/>
-          <w:szCs w:val="24"/>
-        </w:rPr>
-        <w:t>": true,</w:t>
+        <w:t>"httpOnly": true,</w:t>
       </w:r>
     </w:p>
     <w:p>
@@ -280,27 +202,7 @@
           <w:sz w:val="24"/>
           <w:szCs w:val="24"/>
         </w:rPr>
-        <w:t>"</w:t>
-      </w:r>
-      <w:proofErr w:type="spellStart"/>
-      <w:r>
-        <w:rPr>
-          <w:rFonts w:ascii="DejaVuSansMono" w:hAnsi="DejaVuSansMono" w:cs="DejaVuSansMono"/>
-          <w:kern w:val="0"/>
-          <w:sz w:val="24"/>
-          <w:szCs w:val="24"/>
-        </w:rPr>
-        <w:t>path</w:t>
-      </w:r>
-      <w:proofErr w:type="spellEnd"/>
-      <w:r>
-        <w:rPr>
-          <w:rFonts w:ascii="DejaVuSansMono" w:hAnsi="DejaVuSansMono" w:cs="DejaVuSansMono"/>
-          <w:kern w:val="0"/>
-          <w:sz w:val="24"/>
-          <w:szCs w:val="24"/>
-        </w:rPr>
-        <w:t>": "/"</w:t>
+        <w:t>"path": "/"</w:t>
       </w:r>
     </w:p>
     <w:p>
@@ -347,44 +249,16 @@
           <w:sz w:val="24"/>
           <w:szCs w:val="24"/>
         </w:rPr>
-        <w:t xml:space="preserve">         </w:t>
-      </w:r>
-      <w:r>
-        <w:rPr>
-          <w:rFonts w:ascii="DejaVuSansMono" w:hAnsi="DejaVuSansMono" w:cs="DejaVuSansMono"/>
-          <w:kern w:val="0"/>
-          <w:sz w:val="24"/>
-          <w:szCs w:val="24"/>
-        </w:rPr>
-        <w:t>"__</w:t>
-      </w:r>
-      <w:proofErr w:type="spellStart"/>
-      <w:r>
-        <w:rPr>
-          <w:rFonts w:ascii="DejaVuSansMono" w:hAnsi="DejaVuSansMono" w:cs="DejaVuSansMono"/>
-          <w:kern w:val="0"/>
-          <w:sz w:val="24"/>
-          <w:szCs w:val="24"/>
-        </w:rPr>
-        <w:t>lastAccess</w:t>
-      </w:r>
-      <w:proofErr w:type="spellEnd"/>
-      <w:r>
-        <w:rPr>
-          <w:rFonts w:ascii="DejaVuSansMono" w:hAnsi="DejaVuSansMono" w:cs="DejaVuSansMono"/>
-          <w:kern w:val="0"/>
-          <w:sz w:val="24"/>
-          <w:szCs w:val="24"/>
-        </w:rPr>
-        <w:t>": 1499592937433</w:t>
-      </w:r>
-    </w:p>
-    <w:p>
-      <w:pPr>
-        <w:rPr>
-          <w:sz w:val="24"/>
-          <w:szCs w:val="24"/>
-          <w:lang w:val="en-US"/>
+        <w:t xml:space="preserve">         "__lastAccess": 1499592937433</w:t>
+      </w:r>
+    </w:p>
+    <w:p>
+      <w:pPr>
+        <w:rPr>
+          <w:rFonts w:ascii="DejaVuSansMono" w:hAnsi="DejaVuSansMono" w:cs="DejaVuSansMono"/>
+          <w:kern w:val="0"/>
+          <w:sz w:val="24"/>
+          <w:szCs w:val="24"/>
         </w:rPr>
       </w:pPr>
       <w:r>
@@ -395,6 +269,131 @@
           <w:szCs w:val="24"/>
         </w:rPr>
         <w:t>}</w:t>
+      </w:r>
+    </w:p>
+    <w:p>
+      <w:pPr>
+        <w:rPr>
+          <w:rFonts w:ascii="DejaVuSansMono" w:hAnsi="DejaVuSansMono" w:cs="DejaVuSansMono"/>
+          <w:kern w:val="0"/>
+          <w:sz w:val="24"/>
+          <w:szCs w:val="24"/>
+        </w:rPr>
+      </w:pPr>
+    </w:p>
+    <w:p>
+      <w:pPr>
+        <w:rPr>
+          <w:rFonts w:ascii="DejaVuSansMono" w:hAnsi="DejaVuSansMono" w:cs="DejaVuSansMono"/>
+          <w:kern w:val="0"/>
+          <w:sz w:val="24"/>
+          <w:szCs w:val="24"/>
+          <w:lang w:val="en-US"/>
+        </w:rPr>
+      </w:pPr>
+      <w:r>
+        <w:rPr>
+          <w:rFonts w:ascii="DejaVuSansMono" w:hAnsi="DejaVuSansMono" w:cs="DejaVuSansMono"/>
+          <w:kern w:val="0"/>
+          <w:sz w:val="24"/>
+          <w:szCs w:val="24"/>
+          <w:lang w:val="en-US"/>
+        </w:rPr>
+        <w:t>We can check the t</w:t>
+      </w:r>
+      <w:r>
+        <w:rPr>
+          <w:rFonts w:ascii="DejaVuSansMono" w:hAnsi="DejaVuSansMono" w:cs="DejaVuSansMono"/>
+          <w:kern w:val="0"/>
+          <w:sz w:val="24"/>
+          <w:szCs w:val="24"/>
+          <w:lang w:val="en-US"/>
+        </w:rPr>
+        <w:t>ree structure in the files like this linux:</w:t>
+      </w:r>
+    </w:p>
+    <w:p>
+      <w:pPr>
+        <w:rPr>
+          <w:rFonts w:ascii="DejaVuSansMono" w:hAnsi="DejaVuSansMono" w:cs="DejaVuSansMono"/>
+          <w:kern w:val="0"/>
+          <w:sz w:val="24"/>
+          <w:szCs w:val="24"/>
+          <w:lang w:val="en-US"/>
+        </w:rPr>
+      </w:pPr>
+      <w:r>
+        <w:rPr>
+          <w:rFonts w:ascii="DejaVuSansMono" w:hAnsi="DejaVuSansMono" w:cs="DejaVuSansMono"/>
+          <w:kern w:val="0"/>
+          <w:sz w:val="24"/>
+          <w:szCs w:val="24"/>
+          <w:lang w:val="en-US"/>
+        </w:rPr>
+        <w:t>Tree -</w:t>
+      </w:r>
+      <w:proofErr w:type="gramStart"/>
+      <w:r>
+        <w:rPr>
+          <w:rFonts w:ascii="DejaVuSansMono" w:hAnsi="DejaVuSansMono" w:cs="DejaVuSansMono"/>
+          <w:kern w:val="0"/>
+          <w:sz w:val="24"/>
+          <w:szCs w:val="24"/>
+          <w:lang w:val="en-US"/>
+        </w:rPr>
+        <w:t>F .</w:t>
+      </w:r>
+      <w:proofErr w:type="gramEnd"/>
+      <w:r>
+        <w:rPr>
+          <w:rFonts w:ascii="DejaVuSansMono" w:hAnsi="DejaVuSansMono" w:cs="DejaVuSansMono"/>
+          <w:kern w:val="0"/>
+          <w:sz w:val="24"/>
+          <w:szCs w:val="24"/>
+          <w:lang w:val="en-US"/>
+        </w:rPr>
+        <w:t>/ ---- follow by the file we want to see if it exist</w:t>
+      </w:r>
+    </w:p>
+    <w:p>
+      <w:pPr>
+        <w:rPr>
+          <w:sz w:val="24"/>
+          <w:szCs w:val="24"/>
+          <w:lang w:val="en-US"/>
+        </w:rPr>
+      </w:pPr>
+      <w:r>
+        <w:rPr>
+          <w:rFonts w:ascii="DejaVuSansMono" w:hAnsi="DejaVuSansMono" w:cs="DejaVuSansMono"/>
+          <w:kern w:val="0"/>
+          <w:sz w:val="24"/>
+          <w:szCs w:val="24"/>
+          <w:lang w:val="en-US"/>
+        </w:rPr>
+        <w:t xml:space="preserve">  Tree -</w:t>
+      </w:r>
+      <w:proofErr w:type="gramStart"/>
+      <w:r>
+        <w:rPr>
+          <w:rFonts w:ascii="DejaVuSansMono" w:hAnsi="DejaVuSansMono" w:cs="DejaVuSansMono"/>
+          <w:kern w:val="0"/>
+          <w:sz w:val="24"/>
+          <w:szCs w:val="24"/>
+          <w:lang w:val="en-US"/>
+        </w:rPr>
+        <w:t>F .</w:t>
+      </w:r>
+      <w:proofErr w:type="gramEnd"/>
+      <w:r>
+        <w:rPr>
+          <w:rFonts w:ascii="DejaVuSansMono" w:hAnsi="DejaVuSansMono" w:cs="DejaVuSansMono"/>
+          <w:kern w:val="0"/>
+          <w:sz w:val="24"/>
+          <w:szCs w:val="24"/>
+          <w:lang w:val="en-US"/>
+        </w:rPr>
+        <w:t>/dist</w:t>
       </w:r>
     </w:p>
     <w:p>

</xml_diff>

<commit_message>
done with chapter 9
</commit_message>
<xml_diff>
--- a/chapter_9_auth/chapter 9 auth and server setup sessions.docx
+++ b/chapter_9_auth/chapter 9 auth and server setup sessions.docx
@@ -33,7 +33,43 @@
           <w:szCs w:val="24"/>
           <w:lang w:val="en-US"/>
         </w:rPr>
-        <w:t xml:space="preserve">Cat sessions/*.json | jq </w:t>
+        <w:t>Cat sessions/*.</w:t>
+      </w:r>
+      <w:proofErr w:type="spellStart"/>
+      <w:r>
+        <w:rPr>
+          <w:sz w:val="24"/>
+          <w:szCs w:val="24"/>
+          <w:lang w:val="en-US"/>
+        </w:rPr>
+        <w:t>json</w:t>
+      </w:r>
+      <w:proofErr w:type="spellEnd"/>
+      <w:r>
+        <w:rPr>
+          <w:sz w:val="24"/>
+          <w:szCs w:val="24"/>
+          <w:lang w:val="en-US"/>
+        </w:rPr>
+        <w:t xml:space="preserve"> | </w:t>
+      </w:r>
+      <w:proofErr w:type="spellStart"/>
+      <w:r>
+        <w:rPr>
+          <w:sz w:val="24"/>
+          <w:szCs w:val="24"/>
+          <w:lang w:val="en-US"/>
+        </w:rPr>
+        <w:t>jq</w:t>
+      </w:r>
+      <w:proofErr w:type="spellEnd"/>
+      <w:r>
+        <w:rPr>
+          <w:sz w:val="24"/>
+          <w:szCs w:val="24"/>
+          <w:lang w:val="en-US"/>
+        </w:rPr>
+        <w:t xml:space="preserve"> </w:t>
       </w:r>
       <w:proofErr w:type="gramStart"/>
       <w:r>
@@ -128,7 +164,29 @@
           <w:szCs w:val="24"/>
           <w:lang w:val="en-US"/>
         </w:rPr>
-        <w:t>"originalMaxAge": null,</w:t>
+        <w:t>"</w:t>
+      </w:r>
+      <w:proofErr w:type="spellStart"/>
+      <w:r>
+        <w:rPr>
+          <w:rFonts w:ascii="DejaVuSansMono" w:hAnsi="DejaVuSansMono" w:cs="DejaVuSansMono"/>
+          <w:kern w:val="0"/>
+          <w:sz w:val="24"/>
+          <w:szCs w:val="24"/>
+          <w:lang w:val="en-US"/>
+        </w:rPr>
+        <w:t>originalMaxAge</w:t>
+      </w:r>
+      <w:proofErr w:type="spellEnd"/>
+      <w:r>
+        <w:rPr>
+          <w:rFonts w:ascii="DejaVuSansMono" w:hAnsi="DejaVuSansMono" w:cs="DejaVuSansMono"/>
+          <w:kern w:val="0"/>
+          <w:sz w:val="24"/>
+          <w:szCs w:val="24"/>
+          <w:lang w:val="en-US"/>
+        </w:rPr>
+        <w:t>": null,</w:t>
       </w:r>
     </w:p>
     <w:p>
@@ -178,7 +236,27 @@
           <w:sz w:val="24"/>
           <w:szCs w:val="24"/>
         </w:rPr>
-        <w:t>"httpOnly": true,</w:t>
+        <w:t>"</w:t>
+      </w:r>
+      <w:proofErr w:type="spellStart"/>
+      <w:r>
+        <w:rPr>
+          <w:rFonts w:ascii="DejaVuSansMono" w:hAnsi="DejaVuSansMono" w:cs="DejaVuSansMono"/>
+          <w:kern w:val="0"/>
+          <w:sz w:val="24"/>
+          <w:szCs w:val="24"/>
+        </w:rPr>
+        <w:t>httpOnly</w:t>
+      </w:r>
+      <w:proofErr w:type="spellEnd"/>
+      <w:r>
+        <w:rPr>
+          <w:rFonts w:ascii="DejaVuSansMono" w:hAnsi="DejaVuSansMono" w:cs="DejaVuSansMono"/>
+          <w:kern w:val="0"/>
+          <w:sz w:val="24"/>
+          <w:szCs w:val="24"/>
+        </w:rPr>
+        <w:t>": true,</w:t>
       </w:r>
     </w:p>
     <w:p>
@@ -202,7 +280,27 @@
           <w:sz w:val="24"/>
           <w:szCs w:val="24"/>
         </w:rPr>
-        <w:t>"path": "/"</w:t>
+        <w:t>"</w:t>
+      </w:r>
+      <w:proofErr w:type="spellStart"/>
+      <w:r>
+        <w:rPr>
+          <w:rFonts w:ascii="DejaVuSansMono" w:hAnsi="DejaVuSansMono" w:cs="DejaVuSansMono"/>
+          <w:kern w:val="0"/>
+          <w:sz w:val="24"/>
+          <w:szCs w:val="24"/>
+        </w:rPr>
+        <w:t>path</w:t>
+      </w:r>
+      <w:proofErr w:type="spellEnd"/>
+      <w:r>
+        <w:rPr>
+          <w:rFonts w:ascii="DejaVuSansMono" w:hAnsi="DejaVuSansMono" w:cs="DejaVuSansMono"/>
+          <w:kern w:val="0"/>
+          <w:sz w:val="24"/>
+          <w:szCs w:val="24"/>
+        </w:rPr>
+        <w:t>": "/"</w:t>
       </w:r>
     </w:p>
     <w:p>
@@ -249,7 +347,27 @@
           <w:sz w:val="24"/>
           <w:szCs w:val="24"/>
         </w:rPr>
-        <w:t xml:space="preserve">         "__lastAccess": 1499592937433</w:t>
+        <w:t xml:space="preserve">         "__</w:t>
+      </w:r>
+      <w:proofErr w:type="spellStart"/>
+      <w:r>
+        <w:rPr>
+          <w:rFonts w:ascii="DejaVuSansMono" w:hAnsi="DejaVuSansMono" w:cs="DejaVuSansMono"/>
+          <w:kern w:val="0"/>
+          <w:sz w:val="24"/>
+          <w:szCs w:val="24"/>
+        </w:rPr>
+        <w:t>lastAccess</w:t>
+      </w:r>
+      <w:proofErr w:type="spellEnd"/>
+      <w:r>
+        <w:rPr>
+          <w:rFonts w:ascii="DejaVuSansMono" w:hAnsi="DejaVuSansMono" w:cs="DejaVuSansMono"/>
+          <w:kern w:val="0"/>
+          <w:sz w:val="24"/>
+          <w:szCs w:val="24"/>
+        </w:rPr>
+        <w:t>": 1499592937433</w:t>
       </w:r>
     </w:p>
     <w:p>
@@ -309,7 +427,29 @@
           <w:szCs w:val="24"/>
           <w:lang w:val="en-US"/>
         </w:rPr>
-        <w:t>ree structure in the files like this linux:</w:t>
+        <w:t xml:space="preserve">ree structure in the files like this </w:t>
+      </w:r>
+      <w:proofErr w:type="spellStart"/>
+      <w:r>
+        <w:rPr>
+          <w:rFonts w:ascii="DejaVuSansMono" w:hAnsi="DejaVuSansMono" w:cs="DejaVuSansMono"/>
+          <w:kern w:val="0"/>
+          <w:sz w:val="24"/>
+          <w:szCs w:val="24"/>
+          <w:lang w:val="en-US"/>
+        </w:rPr>
+        <w:t>linux</w:t>
+      </w:r>
+      <w:proofErr w:type="spellEnd"/>
+      <w:r>
+        <w:rPr>
+          <w:rFonts w:ascii="DejaVuSansMono" w:hAnsi="DejaVuSansMono" w:cs="DejaVuSansMono"/>
+          <w:kern w:val="0"/>
+          <w:sz w:val="24"/>
+          <w:szCs w:val="24"/>
+          <w:lang w:val="en-US"/>
+        </w:rPr>
+        <w:t>:</w:t>
       </w:r>
     </w:p>
     <w:p>
@@ -358,6 +498,8 @@
     <w:p>
       <w:pPr>
         <w:rPr>
+          <w:rFonts w:ascii="DejaVuSansMono" w:hAnsi="DejaVuSansMono" w:cs="DejaVuSansMono"/>
+          <w:kern w:val="0"/>
           <w:sz w:val="24"/>
           <w:szCs w:val="24"/>
           <w:lang w:val="en-US"/>
@@ -393,15 +535,705 @@
           <w:szCs w:val="24"/>
           <w:lang w:val="en-US"/>
         </w:rPr>
-        <w:t>/dist</w:t>
-      </w:r>
-    </w:p>
-    <w:p>
-      <w:pPr>
-        <w:rPr>
-          <w:lang w:val="en-US"/>
-        </w:rPr>
-      </w:pPr>
+        <w:t>/</w:t>
+      </w:r>
+      <w:proofErr w:type="spellStart"/>
+      <w:r>
+        <w:rPr>
+          <w:rFonts w:ascii="DejaVuSansMono" w:hAnsi="DejaVuSansMono" w:cs="DejaVuSansMono"/>
+          <w:kern w:val="0"/>
+          <w:sz w:val="24"/>
+          <w:szCs w:val="24"/>
+          <w:lang w:val="en-US"/>
+        </w:rPr>
+        <w:t>dist</w:t>
+      </w:r>
+      <w:proofErr w:type="spellEnd"/>
+    </w:p>
+    <w:p>
+      <w:pPr>
+        <w:rPr>
+          <w:rFonts w:ascii="DejaVuSansMono" w:hAnsi="DejaVuSansMono" w:cs="DejaVuSansMono"/>
+          <w:kern w:val="0"/>
+          <w:sz w:val="24"/>
+          <w:szCs w:val="24"/>
+          <w:lang w:val="en-US"/>
+        </w:rPr>
+      </w:pPr>
+    </w:p>
+    <w:p>
+      <w:pPr>
+        <w:autoSpaceDE w:val="0"/>
+        <w:autoSpaceDN w:val="0"/>
+        <w:adjustRightInd w:val="0"/>
+        <w:spacing w:after="0" w:line="240" w:lineRule="auto"/>
+        <w:rPr>
+          <w:rFonts w:ascii="BookmanStd-Light" w:hAnsi="BookmanStd-Light" w:cs="BookmanStd-Light"/>
+          <w:kern w:val="0"/>
+          <w:sz w:val="28"/>
+          <w:szCs w:val="28"/>
+          <w:lang w:val="en-US"/>
+        </w:rPr>
+      </w:pPr>
+      <w:r>
+        <w:rPr>
+          <w:rFonts w:ascii="BookmanStd-Light" w:hAnsi="BookmanStd-Light" w:cs="BookmanStd-Light"/>
+          <w:kern w:val="0"/>
+          <w:sz w:val="28"/>
+          <w:szCs w:val="28"/>
+          <w:lang w:val="en-US"/>
+        </w:rPr>
+        <w:t>Now we’re ready to try a production run.</w:t>
+      </w:r>
+    </w:p>
+    <w:p>
+      <w:pPr>
+        <w:autoSpaceDE w:val="0"/>
+        <w:autoSpaceDN w:val="0"/>
+        <w:adjustRightInd w:val="0"/>
+        <w:spacing w:after="0" w:line="240" w:lineRule="auto"/>
+        <w:rPr>
+          <w:rFonts w:ascii="BookmanStd-Light" w:hAnsi="BookmanStd-Light" w:cs="BookmanStd-Light"/>
+          <w:kern w:val="0"/>
+          <w:sz w:val="28"/>
+          <w:szCs w:val="28"/>
+          <w:lang w:val="en-US"/>
+        </w:rPr>
+      </w:pPr>
+      <w:r>
+        <w:rPr>
+          <w:rFonts w:ascii="BookmanStd-Light" w:hAnsi="BookmanStd-Light" w:cs="BookmanStd-Light"/>
+          <w:kern w:val="0"/>
+          <w:sz w:val="28"/>
+          <w:szCs w:val="28"/>
+          <w:lang w:val="en-US"/>
+        </w:rPr>
+        <w:t>To make sure everything is working according to plan, the safest thing is to</w:t>
+      </w:r>
+    </w:p>
+    <w:p>
+      <w:pPr>
+        <w:autoSpaceDE w:val="0"/>
+        <w:autoSpaceDN w:val="0"/>
+        <w:adjustRightInd w:val="0"/>
+        <w:spacing w:after="0" w:line="240" w:lineRule="auto"/>
+        <w:rPr>
+          <w:rFonts w:ascii="BookmanStd-Light" w:hAnsi="BookmanStd-Light" w:cs="BookmanStd-Light"/>
+          <w:kern w:val="0"/>
+          <w:sz w:val="28"/>
+          <w:szCs w:val="28"/>
+          <w:lang w:val="en-US"/>
+        </w:rPr>
+      </w:pPr>
+      <w:r>
+        <w:rPr>
+          <w:rFonts w:ascii="BookmanStd-Light" w:hAnsi="BookmanStd-Light" w:cs="BookmanStd-Light"/>
+          <w:kern w:val="0"/>
+          <w:sz w:val="28"/>
+          <w:szCs w:val="28"/>
+          <w:lang w:val="en-US"/>
+        </w:rPr>
+        <w:t>remove and reinstall all of the dependency modules in production mode. That</w:t>
+      </w:r>
+    </w:p>
+    <w:p>
+      <w:pPr>
+        <w:autoSpaceDE w:val="0"/>
+        <w:autoSpaceDN w:val="0"/>
+        <w:adjustRightInd w:val="0"/>
+        <w:spacing w:after="0" w:line="240" w:lineRule="auto"/>
+        <w:rPr>
+          <w:rFonts w:ascii="BookmanStd-Light" w:hAnsi="BookmanStd-Light" w:cs="BookmanStd-Light"/>
+          <w:kern w:val="0"/>
+          <w:sz w:val="28"/>
+          <w:szCs w:val="28"/>
+          <w:lang w:val="en-US"/>
+        </w:rPr>
+      </w:pPr>
+      <w:r>
+        <w:rPr>
+          <w:rFonts w:ascii="BookmanStd-Light" w:hAnsi="BookmanStd-Light" w:cs="BookmanStd-Light"/>
+          <w:kern w:val="0"/>
+          <w:sz w:val="28"/>
+          <w:szCs w:val="28"/>
+          <w:lang w:val="en-US"/>
+        </w:rPr>
+        <w:t>way you don’t accidentally depend on something that you forgot to save to</w:t>
+      </w:r>
+    </w:p>
+    <w:p>
+      <w:pPr>
+        <w:rPr>
+          <w:rFonts w:ascii="BookmanStd-Light" w:hAnsi="BookmanStd-Light" w:cs="BookmanStd-Light"/>
+          <w:kern w:val="0"/>
+          <w:sz w:val="28"/>
+          <w:szCs w:val="28"/>
+        </w:rPr>
+      </w:pPr>
+      <w:r>
+        <w:rPr>
+          <w:rFonts w:ascii="BookmanStd-Light" w:hAnsi="BookmanStd-Light" w:cs="BookmanStd-Light"/>
+          <w:kern w:val="0"/>
+          <w:sz w:val="28"/>
+          <w:szCs w:val="28"/>
+        </w:rPr>
+        <w:t xml:space="preserve">your </w:t>
+      </w:r>
+      <w:proofErr w:type="spellStart"/>
+      <w:proofErr w:type="gramStart"/>
+      <w:r>
+        <w:rPr>
+          <w:rFonts w:ascii="DejaVuSans" w:hAnsi="DejaVuSans" w:cs="DejaVuSans"/>
+          <w:kern w:val="0"/>
+          <w:sz w:val="28"/>
+          <w:szCs w:val="28"/>
+        </w:rPr>
+        <w:t>package.json</w:t>
+      </w:r>
+      <w:proofErr w:type="spellEnd"/>
+      <w:proofErr w:type="gramEnd"/>
+      <w:r>
+        <w:rPr>
+          <w:rFonts w:ascii="DejaVuSans" w:hAnsi="DejaVuSans" w:cs="DejaVuSans"/>
+          <w:kern w:val="0"/>
+          <w:sz w:val="28"/>
+          <w:szCs w:val="28"/>
+        </w:rPr>
+        <w:t xml:space="preserve"> </w:t>
+      </w:r>
+      <w:r>
+        <w:rPr>
+          <w:rFonts w:ascii="BookmanStd-Light" w:hAnsi="BookmanStd-Light" w:cs="BookmanStd-Light"/>
+          <w:kern w:val="0"/>
+          <w:sz w:val="28"/>
+          <w:szCs w:val="28"/>
+        </w:rPr>
+        <w:t>file.</w:t>
+      </w:r>
+    </w:p>
+    <w:p>
+      <w:pPr>
+        <w:rPr>
+          <w:rFonts w:ascii="BookmanStd-Light" w:hAnsi="BookmanStd-Light" w:cs="BookmanStd-Light"/>
+          <w:kern w:val="0"/>
+          <w:sz w:val="28"/>
+          <w:szCs w:val="28"/>
+        </w:rPr>
+      </w:pPr>
+    </w:p>
+    <w:p>
+      <w:pPr>
+        <w:autoSpaceDE w:val="0"/>
+        <w:autoSpaceDN w:val="0"/>
+        <w:adjustRightInd w:val="0"/>
+        <w:spacing w:after="0" w:line="240" w:lineRule="auto"/>
+        <w:rPr>
+          <w:rFonts w:ascii="BookmanStd-Light" w:hAnsi="BookmanStd-Light" w:cs="BookmanStd-Light"/>
+          <w:kern w:val="0"/>
+          <w:sz w:val="28"/>
+          <w:szCs w:val="28"/>
+          <w:lang w:val="en-US"/>
+        </w:rPr>
+      </w:pPr>
+      <w:r>
+        <w:rPr>
+          <w:rFonts w:ascii="BookmanStd-Light" w:hAnsi="BookmanStd-Light" w:cs="BookmanStd-Light"/>
+          <w:kern w:val="0"/>
+          <w:sz w:val="28"/>
+          <w:szCs w:val="28"/>
+          <w:lang w:val="en-US"/>
+        </w:rPr>
+        <w:t xml:space="preserve">Start by removing the contents of the </w:t>
+      </w:r>
+      <w:proofErr w:type="spellStart"/>
+      <w:r>
+        <w:rPr>
+          <w:rFonts w:ascii="DejaVuSans" w:hAnsi="DejaVuSans" w:cs="DejaVuSans"/>
+          <w:kern w:val="0"/>
+          <w:sz w:val="28"/>
+          <w:szCs w:val="28"/>
+          <w:lang w:val="en-US"/>
+        </w:rPr>
+        <w:t>node_modules</w:t>
+      </w:r>
+      <w:proofErr w:type="spellEnd"/>
+      <w:r>
+        <w:rPr>
+          <w:rFonts w:ascii="BookmanStd-Light" w:hAnsi="BookmanStd-Light" w:cs="BookmanStd-Light"/>
+          <w:kern w:val="0"/>
+          <w:sz w:val="28"/>
+          <w:szCs w:val="28"/>
+          <w:lang w:val="en-US"/>
+        </w:rPr>
+        <w:t>. Be careful not to delete</w:t>
+      </w:r>
+    </w:p>
+    <w:p>
+      <w:pPr>
+        <w:rPr>
+          <w:rFonts w:ascii="DejaVuSansMono" w:hAnsi="DejaVuSansMono" w:cs="DejaVuSansMono"/>
+          <w:kern w:val="0"/>
+          <w:sz w:val="28"/>
+          <w:szCs w:val="28"/>
+          <w:lang w:val="en-US"/>
+        </w:rPr>
+      </w:pPr>
+      <w:r>
+        <w:rPr>
+          <w:rFonts w:ascii="BookmanStd-Light" w:hAnsi="BookmanStd-Light" w:cs="BookmanStd-Light"/>
+          <w:kern w:val="0"/>
+          <w:sz w:val="28"/>
+          <w:szCs w:val="28"/>
+          <w:lang w:val="en-US"/>
+        </w:rPr>
+        <w:t>something else by accident!</w:t>
+      </w:r>
+    </w:p>
+    <w:p>
+      <w:pPr>
+        <w:rPr>
+          <w:rFonts w:ascii="DejaVuSansMono" w:hAnsi="DejaVuSansMono" w:cs="DejaVuSansMono"/>
+          <w:kern w:val="0"/>
+          <w:sz w:val="28"/>
+          <w:szCs w:val="28"/>
+          <w:lang w:val="en-US"/>
+        </w:rPr>
+      </w:pPr>
+    </w:p>
+    <w:p>
+      <w:pPr>
+        <w:autoSpaceDE w:val="0"/>
+        <w:autoSpaceDN w:val="0"/>
+        <w:adjustRightInd w:val="0"/>
+        <w:spacing w:after="0" w:line="240" w:lineRule="auto"/>
+        <w:rPr>
+          <w:rFonts w:ascii="DejaVuSansMono-Bold" w:hAnsi="DejaVuSansMono-Bold" w:cs="DejaVuSansMono-Bold"/>
+          <w:b/>
+          <w:bCs/>
+          <w:color w:val="91117D"/>
+          <w:kern w:val="0"/>
+          <w:sz w:val="28"/>
+          <w:szCs w:val="28"/>
+          <w:lang w:val="en-US"/>
+        </w:rPr>
+      </w:pPr>
+      <w:r>
+        <w:rPr>
+          <w:rFonts w:ascii="DejaVuSansMono-Bold" w:hAnsi="DejaVuSansMono-Bold" w:cs="DejaVuSansMono-Bold"/>
+          <w:b/>
+          <w:bCs/>
+          <w:color w:val="91117D"/>
+          <w:kern w:val="0"/>
+          <w:sz w:val="28"/>
+          <w:szCs w:val="28"/>
+          <w:lang w:val="en-US"/>
+        </w:rPr>
+        <w:t xml:space="preserve">rm -rf </w:t>
+      </w:r>
+      <w:proofErr w:type="spellStart"/>
+      <w:r>
+        <w:rPr>
+          <w:rFonts w:ascii="DejaVuSansMono-Bold" w:hAnsi="DejaVuSansMono-Bold" w:cs="DejaVuSansMono-Bold"/>
+          <w:b/>
+          <w:bCs/>
+          <w:color w:val="91117D"/>
+          <w:kern w:val="0"/>
+          <w:sz w:val="28"/>
+          <w:szCs w:val="28"/>
+          <w:lang w:val="en-US"/>
+        </w:rPr>
+        <w:t>node_modules</w:t>
+      </w:r>
+      <w:proofErr w:type="spellEnd"/>
+    </w:p>
+    <w:p>
+      <w:pPr>
+        <w:autoSpaceDE w:val="0"/>
+        <w:autoSpaceDN w:val="0"/>
+        <w:adjustRightInd w:val="0"/>
+        <w:spacing w:after="0" w:line="240" w:lineRule="auto"/>
+        <w:rPr>
+          <w:rFonts w:ascii="BookmanStd-Light" w:hAnsi="BookmanStd-Light" w:cs="BookmanStd-Light"/>
+          <w:color w:val="000000"/>
+          <w:kern w:val="0"/>
+          <w:sz w:val="28"/>
+          <w:szCs w:val="28"/>
+          <w:lang w:val="en-US"/>
+        </w:rPr>
+      </w:pPr>
+      <w:r>
+        <w:rPr>
+          <w:rFonts w:ascii="BookmanStd-Light" w:hAnsi="BookmanStd-Light" w:cs="BookmanStd-Light"/>
+          <w:color w:val="000000"/>
+          <w:kern w:val="0"/>
+          <w:sz w:val="28"/>
+          <w:szCs w:val="28"/>
+          <w:lang w:val="en-US"/>
+        </w:rPr>
+        <w:t xml:space="preserve">Now run </w:t>
+      </w:r>
+      <w:proofErr w:type="spellStart"/>
+      <w:r>
+        <w:rPr>
+          <w:rFonts w:ascii="DejaVuSans" w:hAnsi="DejaVuSans" w:cs="DejaVuSans"/>
+          <w:color w:val="000000"/>
+          <w:kern w:val="0"/>
+          <w:sz w:val="28"/>
+          <w:szCs w:val="28"/>
+          <w:lang w:val="en-US"/>
+        </w:rPr>
+        <w:t>npm</w:t>
+      </w:r>
+      <w:proofErr w:type="spellEnd"/>
+      <w:r>
+        <w:rPr>
+          <w:rFonts w:ascii="DejaVuSans" w:hAnsi="DejaVuSans" w:cs="DejaVuSans"/>
+          <w:color w:val="000000"/>
+          <w:kern w:val="0"/>
+          <w:sz w:val="28"/>
+          <w:szCs w:val="28"/>
+          <w:lang w:val="en-US"/>
+        </w:rPr>
+        <w:t xml:space="preserve"> install </w:t>
+      </w:r>
+      <w:r>
+        <w:rPr>
+          <w:rFonts w:ascii="BookmanStd-Light" w:hAnsi="BookmanStd-Light" w:cs="BookmanStd-Light"/>
+          <w:color w:val="000000"/>
+          <w:kern w:val="0"/>
+          <w:sz w:val="28"/>
+          <w:szCs w:val="28"/>
+          <w:lang w:val="en-US"/>
+        </w:rPr>
+        <w:t xml:space="preserve">but with </w:t>
+      </w:r>
+      <w:r>
+        <w:rPr>
+          <w:rFonts w:ascii="DejaVuSans" w:hAnsi="DejaVuSans" w:cs="DejaVuSans"/>
+          <w:color w:val="000000"/>
+          <w:kern w:val="0"/>
+          <w:sz w:val="28"/>
+          <w:szCs w:val="28"/>
+          <w:lang w:val="en-US"/>
+        </w:rPr>
+        <w:t xml:space="preserve">NODE_ENV </w:t>
+      </w:r>
+      <w:r>
+        <w:rPr>
+          <w:rFonts w:ascii="BookmanStd-Light" w:hAnsi="BookmanStd-Light" w:cs="BookmanStd-Light"/>
+          <w:color w:val="000000"/>
+          <w:kern w:val="0"/>
+          <w:sz w:val="28"/>
+          <w:szCs w:val="28"/>
+          <w:lang w:val="en-US"/>
+        </w:rPr>
+        <w:t xml:space="preserve">set to </w:t>
+      </w:r>
+      <w:r>
+        <w:rPr>
+          <w:rFonts w:ascii="DejaVuSans" w:hAnsi="DejaVuSans" w:cs="DejaVuSans"/>
+          <w:color w:val="000000"/>
+          <w:kern w:val="0"/>
+          <w:sz w:val="28"/>
+          <w:szCs w:val="28"/>
+          <w:lang w:val="en-US"/>
+        </w:rPr>
+        <w:t>production</w:t>
+      </w:r>
+      <w:r>
+        <w:rPr>
+          <w:rFonts w:ascii="BookmanStd-Light" w:hAnsi="BookmanStd-Light" w:cs="BookmanStd-Light"/>
+          <w:color w:val="000000"/>
+          <w:kern w:val="0"/>
+          <w:sz w:val="28"/>
+          <w:szCs w:val="28"/>
+          <w:lang w:val="en-US"/>
+        </w:rPr>
+        <w:t xml:space="preserve">. This will prevent </w:t>
+      </w:r>
+      <w:proofErr w:type="spellStart"/>
+      <w:r>
+        <w:rPr>
+          <w:rFonts w:ascii="BookmanStd-Light" w:hAnsi="BookmanStd-Light" w:cs="BookmanStd-Light"/>
+          <w:color w:val="000000"/>
+          <w:kern w:val="0"/>
+          <w:sz w:val="28"/>
+          <w:szCs w:val="28"/>
+          <w:lang w:val="en-US"/>
+        </w:rPr>
+        <w:t>npm</w:t>
+      </w:r>
+      <w:proofErr w:type="spellEnd"/>
+    </w:p>
+    <w:p>
+      <w:pPr>
+        <w:autoSpaceDE w:val="0"/>
+        <w:autoSpaceDN w:val="0"/>
+        <w:adjustRightInd w:val="0"/>
+        <w:spacing w:after="0" w:line="240" w:lineRule="auto"/>
+        <w:rPr>
+          <w:rFonts w:ascii="BookmanStd-Light" w:hAnsi="BookmanStd-Light" w:cs="BookmanStd-Light"/>
+          <w:color w:val="000000"/>
+          <w:kern w:val="0"/>
+          <w:sz w:val="28"/>
+          <w:szCs w:val="28"/>
+          <w:lang w:val="en-US"/>
+        </w:rPr>
+      </w:pPr>
+      <w:r>
+        <w:rPr>
+          <w:rFonts w:ascii="BookmanStd-Light" w:hAnsi="BookmanStd-Light" w:cs="BookmanStd-Light"/>
+          <w:color w:val="000000"/>
+          <w:kern w:val="0"/>
+          <w:sz w:val="28"/>
+          <w:szCs w:val="28"/>
+          <w:lang w:val="en-US"/>
+        </w:rPr>
+        <w:t xml:space="preserve">from installing any </w:t>
+      </w:r>
+      <w:proofErr w:type="spellStart"/>
+      <w:r>
+        <w:rPr>
+          <w:rFonts w:ascii="DejaVuSans" w:hAnsi="DejaVuSans" w:cs="DejaVuSans"/>
+          <w:color w:val="000000"/>
+          <w:kern w:val="0"/>
+          <w:sz w:val="28"/>
+          <w:szCs w:val="28"/>
+          <w:lang w:val="en-US"/>
+        </w:rPr>
+        <w:t>devDependencies</w:t>
+      </w:r>
+      <w:proofErr w:type="spellEnd"/>
+      <w:r>
+        <w:rPr>
+          <w:rFonts w:ascii="BookmanStd-Light" w:hAnsi="BookmanStd-Light" w:cs="BookmanStd-Light"/>
+          <w:color w:val="000000"/>
+          <w:kern w:val="0"/>
+          <w:sz w:val="28"/>
+          <w:szCs w:val="28"/>
+          <w:lang w:val="en-US"/>
+        </w:rPr>
+        <w:t>.</w:t>
+      </w:r>
+    </w:p>
+    <w:p>
+      <w:pPr>
+        <w:autoSpaceDE w:val="0"/>
+        <w:autoSpaceDN w:val="0"/>
+        <w:adjustRightInd w:val="0"/>
+        <w:spacing w:after="0" w:line="240" w:lineRule="auto"/>
+        <w:rPr>
+          <w:rFonts w:ascii="DejaVuSansMono-Bold" w:hAnsi="DejaVuSansMono-Bold" w:cs="DejaVuSansMono-Bold"/>
+          <w:b/>
+          <w:bCs/>
+          <w:color w:val="91117D"/>
+          <w:kern w:val="0"/>
+          <w:sz w:val="28"/>
+          <w:szCs w:val="28"/>
+          <w:lang w:val="en-US"/>
+        </w:rPr>
+      </w:pPr>
+      <w:r>
+        <w:rPr>
+          <w:rFonts w:ascii="DejaVuSansMono-Bold" w:hAnsi="DejaVuSansMono-Bold" w:cs="DejaVuSansMono-Bold"/>
+          <w:b/>
+          <w:bCs/>
+          <w:color w:val="0A7800"/>
+          <w:kern w:val="0"/>
+          <w:sz w:val="28"/>
+          <w:szCs w:val="28"/>
+          <w:lang w:val="en-US"/>
+        </w:rPr>
+        <w:t xml:space="preserve">$ </w:t>
+      </w:r>
+      <w:r>
+        <w:rPr>
+          <w:rFonts w:ascii="DejaVuSansMono-Bold" w:hAnsi="DejaVuSansMono-Bold" w:cs="DejaVuSansMono-Bold"/>
+          <w:b/>
+          <w:bCs/>
+          <w:color w:val="91117D"/>
+          <w:kern w:val="0"/>
+          <w:sz w:val="28"/>
+          <w:szCs w:val="28"/>
+          <w:lang w:val="en-US"/>
+        </w:rPr>
+        <w:t xml:space="preserve">NODE_ENV=production </w:t>
+      </w:r>
+      <w:proofErr w:type="spellStart"/>
+      <w:r>
+        <w:rPr>
+          <w:rFonts w:ascii="DejaVuSansMono-Bold" w:hAnsi="DejaVuSansMono-Bold" w:cs="DejaVuSansMono-Bold"/>
+          <w:b/>
+          <w:bCs/>
+          <w:color w:val="91117D"/>
+          <w:kern w:val="0"/>
+          <w:sz w:val="28"/>
+          <w:szCs w:val="28"/>
+          <w:lang w:val="en-US"/>
+        </w:rPr>
+        <w:t>npm</w:t>
+      </w:r>
+      <w:proofErr w:type="spellEnd"/>
+      <w:r>
+        <w:rPr>
+          <w:rFonts w:ascii="DejaVuSansMono-Bold" w:hAnsi="DejaVuSansMono-Bold" w:cs="DejaVuSansMono-Bold"/>
+          <w:b/>
+          <w:bCs/>
+          <w:color w:val="91117D"/>
+          <w:kern w:val="0"/>
+          <w:sz w:val="28"/>
+          <w:szCs w:val="28"/>
+          <w:lang w:val="en-US"/>
+        </w:rPr>
+        <w:t xml:space="preserve"> install</w:t>
+      </w:r>
+    </w:p>
+    <w:p>
+      <w:pPr>
+        <w:rPr>
+          <w:sz w:val="28"/>
+          <w:szCs w:val="28"/>
+          <w:lang w:val="en-US"/>
+        </w:rPr>
+      </w:pPr>
+      <w:r>
+        <w:rPr>
+          <w:rFonts w:ascii="BookmanStd-Light" w:hAnsi="BookmanStd-Light" w:cs="BookmanStd-Light"/>
+          <w:color w:val="000000"/>
+          <w:kern w:val="0"/>
+          <w:sz w:val="28"/>
+          <w:szCs w:val="28"/>
+          <w:lang w:val="en-US"/>
+        </w:rPr>
+        <w:t>And finally, start up the server in production mode.</w:t>
+      </w:r>
+    </w:p>
+    <w:p>
+      <w:pPr>
+        <w:autoSpaceDE w:val="0"/>
+        <w:autoSpaceDN w:val="0"/>
+        <w:adjustRightInd w:val="0"/>
+        <w:spacing w:after="0" w:line="240" w:lineRule="auto"/>
+        <w:rPr>
+          <w:rFonts w:ascii="BookmanStd-Light" w:hAnsi="BookmanStd-Light" w:cs="BookmanStd-Light"/>
+          <w:color w:val="000000"/>
+          <w:kern w:val="0"/>
+          <w:sz w:val="32"/>
+          <w:szCs w:val="32"/>
+          <w:lang w:val="en-US"/>
+        </w:rPr>
+      </w:pPr>
+      <w:r>
+        <w:rPr>
+          <w:rFonts w:ascii="BookmanStd-Light" w:hAnsi="BookmanStd-Light" w:cs="BookmanStd-Light"/>
+          <w:color w:val="000000"/>
+          <w:kern w:val="0"/>
+          <w:sz w:val="32"/>
+          <w:szCs w:val="32"/>
+          <w:lang w:val="en-US"/>
+        </w:rPr>
+        <w:lastRenderedPageBreak/>
+        <w:t>And finally, start up the server in production mode.</w:t>
+      </w:r>
+    </w:p>
+    <w:p>
+      <w:pPr>
+        <w:rPr>
+          <w:sz w:val="32"/>
+          <w:szCs w:val="32"/>
+          <w:lang w:val="en-US"/>
+        </w:rPr>
+      </w:pPr>
+      <w:r>
+        <w:rPr>
+          <w:rFonts w:ascii="DejaVuSansMono-Bold" w:hAnsi="DejaVuSansMono-Bold" w:cs="DejaVuSansMono-Bold"/>
+          <w:b/>
+          <w:bCs/>
+          <w:color w:val="0A7800"/>
+          <w:kern w:val="0"/>
+          <w:sz w:val="32"/>
+          <w:szCs w:val="32"/>
+        </w:rPr>
+        <w:t xml:space="preserve">$ </w:t>
+      </w:r>
+      <w:r>
+        <w:rPr>
+          <w:rFonts w:ascii="DejaVuSansMono-Bold" w:hAnsi="DejaVuSansMono-Bold" w:cs="DejaVuSansMono-Bold"/>
+          <w:b/>
+          <w:bCs/>
+          <w:color w:val="91117D"/>
+          <w:kern w:val="0"/>
+          <w:sz w:val="32"/>
+          <w:szCs w:val="32"/>
+        </w:rPr>
+        <w:t>NODE_ENV=</w:t>
+      </w:r>
+      <w:proofErr w:type="spellStart"/>
+      <w:r>
+        <w:rPr>
+          <w:rFonts w:ascii="DejaVuSansMono-Bold" w:hAnsi="DejaVuSansMono-Bold" w:cs="DejaVuSansMono-Bold"/>
+          <w:b/>
+          <w:bCs/>
+          <w:color w:val="91117D"/>
+          <w:kern w:val="0"/>
+          <w:sz w:val="32"/>
+          <w:szCs w:val="32"/>
+        </w:rPr>
+        <w:t>production</w:t>
+      </w:r>
+      <w:proofErr w:type="spellEnd"/>
+      <w:r>
+        <w:rPr>
+          <w:rFonts w:ascii="DejaVuSansMono-Bold" w:hAnsi="DejaVuSansMono-Bold" w:cs="DejaVuSansMono-Bold"/>
+          <w:b/>
+          <w:bCs/>
+          <w:color w:val="91117D"/>
+          <w:kern w:val="0"/>
+          <w:sz w:val="32"/>
+          <w:szCs w:val="32"/>
+        </w:rPr>
+        <w:t xml:space="preserve"> </w:t>
+      </w:r>
+      <w:proofErr w:type="spellStart"/>
+      <w:r>
+        <w:rPr>
+          <w:rFonts w:ascii="DejaVuSansMono-Bold" w:hAnsi="DejaVuSansMono-Bold" w:cs="DejaVuSansMono-Bold"/>
+          <w:b/>
+          <w:bCs/>
+          <w:color w:val="91117D"/>
+          <w:kern w:val="0"/>
+          <w:sz w:val="32"/>
+          <w:szCs w:val="32"/>
+        </w:rPr>
+        <w:t>npm</w:t>
+      </w:r>
+      <w:proofErr w:type="spellEnd"/>
+      <w:r>
+        <w:rPr>
+          <w:rFonts w:ascii="DejaVuSansMono-Bold" w:hAnsi="DejaVuSansMono-Bold" w:cs="DejaVuSansMono-Bold"/>
+          <w:b/>
+          <w:bCs/>
+          <w:color w:val="91117D"/>
+          <w:kern w:val="0"/>
+          <w:sz w:val="32"/>
+          <w:szCs w:val="32"/>
+        </w:rPr>
+        <w:t xml:space="preserve"> </w:t>
+      </w:r>
+      <w:proofErr w:type="spellStart"/>
+      <w:r>
+        <w:rPr>
+          <w:rFonts w:ascii="DejaVuSansMono-Bold" w:hAnsi="DejaVuSansMono-Bold" w:cs="DejaVuSansMono-Bold"/>
+          <w:b/>
+          <w:bCs/>
+          <w:color w:val="91117D"/>
+          <w:kern w:val="0"/>
+          <w:sz w:val="32"/>
+          <w:szCs w:val="32"/>
+        </w:rPr>
+        <w:t>start</w:t>
+      </w:r>
+      <w:proofErr w:type="spellEnd"/>
     </w:p>
     <w:p>
       <w:pPr>

</xml_diff>